<commit_message>
UC Catalogue produits fournisseurs
</commit_message>
<xml_diff>
--- a/Dossier Société Pilaf/Cahier des charges.docx
+++ b/Dossier Société Pilaf/Cahier des charges.docx
@@ -5021,106 +5021,61 @@
     <w:p>
       <w:pPr>
         <w:ind w:left="513"/>
-        <w:rPr>
-          <w:sz w:val="24"/>
-        </w:rPr>
-      </w:pPr>
-      <w:r>
-        <w:rPr>
-          <w:sz w:val="24"/>
-        </w:rPr>
+      </w:pPr>
+      <w:r>
         <w:t xml:space="preserve">Un personnel contient des informations générales (photo, identifiant, poste, civilité, nom et prénom), des coordonnées (email, numéro de téléphone, mobile), une adresse (n° et nom de la voie, complément d’adresse, code postal, ville et pays) et des informations sur l’état civil (date de naissance, pays de naissance, nationalité, n° de sécurité sociale, situation familiale et le nombre d’enfants). </w:t>
       </w:r>
     </w:p>
     <w:p>
       <w:pPr>
         <w:ind w:left="513"/>
-        <w:rPr>
-          <w:sz w:val="24"/>
-        </w:rPr>
-      </w:pPr>
-      <w:r>
-        <w:rPr>
-          <w:sz w:val="24"/>
-        </w:rPr>
+      </w:pPr>
+      <w:r>
         <w:t>De plus, le salaire mensuel est visible venant de la comptabilité et les horaires est accessible via à la fonctionnalité « horaires et congés ».</w:t>
       </w:r>
     </w:p>
     <w:p>
       <w:pPr>
         <w:ind w:left="513"/>
-        <w:rPr>
-          <w:sz w:val="24"/>
-        </w:rPr>
-      </w:pPr>
-      <w:r>
-        <w:rPr>
-          <w:sz w:val="24"/>
-        </w:rPr>
+      </w:pPr>
+      <w:r>
         <w:t>La date d’entrée dans le magasin et la date de sortie sont aussi possible d’être saisies et enregistrées dans la base.</w:t>
       </w:r>
     </w:p>
     <w:p>
       <w:pPr>
         <w:ind w:left="513"/>
-        <w:rPr>
-          <w:sz w:val="24"/>
-        </w:rPr>
-      </w:pPr>
-      <w:r>
-        <w:rPr>
-          <w:sz w:val="24"/>
-        </w:rPr>
+      </w:pPr>
+      <w:r>
         <w:t>Nous pouvons de même importer un fichier pdf ayant des informations relatives au personnel renseigné (exemple : le contrat de travail</w:t>
       </w:r>
       <w:r>
-        <w:rPr>
-          <w:sz w:val="24"/>
-        </w:rPr>
         <w:t>).</w:t>
       </w:r>
     </w:p>
     <w:p>
       <w:pPr>
         <w:ind w:left="513"/>
-        <w:rPr>
-          <w:sz w:val="24"/>
-        </w:rPr>
       </w:pPr>
     </w:p>
     <w:p>
       <w:pPr>
         <w:ind w:left="513"/>
-        <w:rPr>
-          <w:sz w:val="24"/>
-        </w:rPr>
-      </w:pPr>
-      <w:r>
-        <w:rPr>
-          <w:sz w:val="24"/>
-        </w:rPr>
+      </w:pPr>
+      <w:r>
         <w:t>Toutes informations sont obligatoires à être renseignées sauf le numéro de téléphone n’est pas obligatoire.</w:t>
       </w:r>
     </w:p>
     <w:p>
       <w:pPr>
         <w:ind w:left="513"/>
-        <w:rPr>
-          <w:sz w:val="24"/>
-        </w:rPr>
       </w:pPr>
     </w:p>
     <w:p>
       <w:pPr>
         <w:ind w:left="513"/>
-        <w:rPr>
-          <w:sz w:val="24"/>
-        </w:rPr>
-      </w:pPr>
-      <w:r>
-        <w:rPr>
-          <w:sz w:val="24"/>
-        </w:rPr>
+      </w:pPr>
+      <w:r>
         <w:t>Choix de filtre : date d’entrée, date sortie, poste, identifiant, civilité, nom, prénom, nationalité, code postal, salaire.</w:t>
       </w:r>
     </w:p>
@@ -6092,7 +6047,6 @@
           <w:position w:val="1"/>
           <w:sz w:val="24"/>
         </w:rPr>
-        <w:lastRenderedPageBreak/>
         <w:t>Description des indicateurs de</w:t>
       </w:r>
       <w:r>
@@ -6126,6 +6080,7 @@
         <w:rPr>
           <w:i/>
         </w:rPr>
+        <w:lastRenderedPageBreak/>
         <w:t>Néant</w:t>
       </w:r>
       <w:r>
@@ -6522,7 +6477,19 @@
         <w:t xml:space="preserve"> </w:t>
       </w:r>
       <w:r>
-        <w:t>que soit le poste de travail, chaque personnel doit se connecter pour avoir accès à la modification selon la fonctionnalité qu’il s’occupe.</w:t>
+        <w:t xml:space="preserve">que soit le poste de travail, chaque personnel doit se connecter pour avoir accès à la </w:t>
+      </w:r>
+      <w:r>
+        <w:t xml:space="preserve">consultation et </w:t>
+      </w:r>
+      <w:r>
+        <w:t>modification selon la fonctionnalité qu’il s’</w:t>
+      </w:r>
+      <w:r>
+        <w:t xml:space="preserve">en </w:t>
+      </w:r>
+      <w:r>
+        <w:t>occupe.</w:t>
       </w:r>
     </w:p>
     <w:p>
@@ -6716,6 +6683,25 @@
       </w:r>
       <w:r>
         <w:t>.</w:t>
+      </w:r>
+    </w:p>
+    <w:p>
+      <w:pPr>
+        <w:pStyle w:val="Corpsdetexte"/>
+        <w:spacing w:before="2" w:line="242" w:lineRule="auto"/>
+        <w:ind w:left="513" w:right="472"/>
+        <w:jc w:val="both"/>
+      </w:pPr>
+    </w:p>
+    <w:p>
+      <w:pPr>
+        <w:pStyle w:val="Corpsdetexte"/>
+        <w:spacing w:before="2" w:line="242" w:lineRule="auto"/>
+        <w:ind w:left="513" w:right="472"/>
+        <w:jc w:val="both"/>
+      </w:pPr>
+      <w:r>
+        <w:t>Les caissiers et le responsable des caisses auront accès à la fonctionnalité de vente.</w:t>
       </w:r>
     </w:p>
     <w:p>
@@ -6878,7 +6864,11 @@
         <w:t xml:space="preserve">Disponibilité d’historique de modification </w:t>
       </w:r>
       <w:r>
-        <w:t xml:space="preserve">et création </w:t>
+        <w:t xml:space="preserve">et </w:t>
+      </w:r>
+      <w:r>
+        <w:lastRenderedPageBreak/>
+        <w:t xml:space="preserve">création </w:t>
       </w:r>
       <w:r>
         <w:t xml:space="preserve">faisant preuve </w:t>
@@ -6890,11 +6880,7 @@
         <w:t xml:space="preserve"> changements de données </w:t>
       </w:r>
       <w:r>
-        <w:t xml:space="preserve">dont les employés sont </w:t>
-      </w:r>
-      <w:r>
-        <w:lastRenderedPageBreak/>
-        <w:t>responsables selon leur poste.</w:t>
+        <w:t>dont les employés sont responsables selon leur poste.</w:t>
       </w:r>
     </w:p>
     <w:p>

</xml_diff>